<commit_message>
update dealine document - Merge use-case quản lý thuể phòng
</commit_message>
<xml_diff>
--- a/Deadline/Bài tập 3/15520515_15520720_15520062_14520033.docx
+++ b/Deadline/Bài tập 3/15520515_15520720_15520062_14520033.docx
@@ -1222,10 +1222,65 @@
         </w:numPr>
       </w:pPr>
       <w:r>
+        <w:lastRenderedPageBreak/>
         <w:t>Use-case Quản lý thuê phòng</w:t>
       </w:r>
     </w:p>
-    <w:p/>
+    <w:p>
+      <w:r>
+        <w:rPr>
+          <w:noProof/>
+        </w:rPr>
+        <w:drawing>
+          <wp:inline distT="0" distB="0" distL="0" distR="0">
+            <wp:extent cx="5124450" cy="7897143"/>
+            <wp:effectExtent l="0" t="0" r="0" b="8890"/>
+            <wp:docPr id="2" name="Hình ảnh 2" descr="C:\Users\tinh\AppData\Local\Microsoft\Windows\INetCache\Content.Word\Quản lý thuê phòng.png"/>
+            <wp:cNvGraphicFramePr>
+              <a:graphicFrameLocks xmlns:a="http://schemas.openxmlformats.org/drawingml/2006/main" noChangeAspect="1"/>
+            </wp:cNvGraphicFramePr>
+            <a:graphic xmlns:a="http://schemas.openxmlformats.org/drawingml/2006/main">
+              <a:graphicData uri="http://schemas.openxmlformats.org/drawingml/2006/picture">
+                <pic:pic xmlns:pic="http://schemas.openxmlformats.org/drawingml/2006/picture">
+                  <pic:nvPicPr>
+                    <pic:cNvPr id="0" name="Picture 1" descr="C:\Users\tinh\AppData\Local\Microsoft\Windows\INetCache\Content.Word\Quản lý thuê phòng.png"/>
+                    <pic:cNvPicPr>
+                      <a:picLocks noChangeAspect="1" noChangeArrowheads="1"/>
+                    </pic:cNvPicPr>
+                  </pic:nvPicPr>
+                  <pic:blipFill>
+                    <a:blip r:embed="rId12" cstate="print">
+                      <a:extLst>
+                        <a:ext uri="{28A0092B-C50C-407E-A947-70E740481C1C}">
+                          <a14:useLocalDpi xmlns:a14="http://schemas.microsoft.com/office/drawing/2010/main" val="0"/>
+                        </a:ext>
+                      </a:extLst>
+                    </a:blip>
+                    <a:srcRect/>
+                    <a:stretch>
+                      <a:fillRect/>
+                    </a:stretch>
+                  </pic:blipFill>
+                  <pic:spPr bwMode="auto">
+                    <a:xfrm>
+                      <a:off x="0" y="0"/>
+                      <a:ext cx="5124755" cy="7897613"/>
+                    </a:xfrm>
+                    <a:prstGeom prst="rect">
+                      <a:avLst/>
+                    </a:prstGeom>
+                    <a:noFill/>
+                    <a:ln>
+                      <a:noFill/>
+                    </a:ln>
+                  </pic:spPr>
+                </pic:pic>
+              </a:graphicData>
+            </a:graphic>
+          </wp:inline>
+        </w:drawing>
+      </w:r>
+    </w:p>
     <w:p>
       <w:pPr>
         <w:pStyle w:val="u2"/>
@@ -1235,10 +1290,14 @@
         </w:numPr>
       </w:pPr>
       <w:r>
+        <w:lastRenderedPageBreak/>
         <w:t>Use-case Quản lý phòng ốc</w:t>
       </w:r>
     </w:p>
-    <w:p/>
+    <w:p>
+      <w:bookmarkStart w:id="0" w:name="_GoBack"/>
+      <w:bookmarkEnd w:id="0"/>
+    </w:p>
     <w:p>
       <w:pPr>
         <w:pStyle w:val="u2"/>
@@ -1253,7 +1312,6 @@
       </w:r>
     </w:p>
     <w:p>
-      <w:bookmarkStart w:id="0" w:name="_GoBack"/>
       <w:r>
         <w:rPr>
           <w:noProof/>
@@ -1276,7 +1334,7 @@
                     </pic:cNvPicPr>
                   </pic:nvPicPr>
                   <pic:blipFill>
-                    <a:blip r:embed="rId12">
+                    <a:blip r:embed="rId13">
                       <a:extLst>
                         <a:ext uri="{28A0092B-C50C-407E-A947-70E740481C1C}">
                           <a14:useLocalDpi xmlns:a14="http://schemas.microsoft.com/office/drawing/2010/main" val="0"/>
@@ -1307,7 +1365,6 @@
           </wp:inline>
         </w:drawing>
       </w:r>
-      <w:bookmarkEnd w:id="0"/>
     </w:p>
     <w:sectPr>
       <w:pgSz w:w="12240" w:h="15840"/>

</xml_diff>

<commit_message>
merge use-case Quản lý phòng óc - deadline bt3
</commit_message>
<xml_diff>
--- a/Deadline/Bài tập 3/15520515_15520720_15520062_14520033.docx
+++ b/Deadline/Bài tập 3/15520515_15520720_15520062_14520033.docx
@@ -671,6 +671,7 @@
         <w:gridCol w:w="1373"/>
         <w:gridCol w:w="2369"/>
         <w:gridCol w:w="2369"/>
+        <w:gridCol w:w="2369"/>
       </w:tblGrid>
       <w:tr>
         <w:tc>
@@ -762,6 +763,28 @@
             </w:r>
           </w:p>
         </w:tc>
+        <w:tc>
+          <w:tcPr>
+            <w:tcW w:w="2369" w:type="dxa"/>
+          </w:tcPr>
+          <w:p>
+            <w:pPr>
+              <w:rPr>
+                <w:rFonts w:ascii="Arial" w:hAnsi="Arial" w:cs="Arial"/>
+                <w:sz w:val="26"/>
+                <w:szCs w:val="26"/>
+              </w:rPr>
+            </w:pPr>
+            <w:r>
+              <w:rPr>
+                <w:rFonts w:ascii="Arial" w:hAnsi="Arial" w:cs="Arial"/>
+                <w:sz w:val="26"/>
+                <w:szCs w:val="26"/>
+              </w:rPr>
+              <w:t>Trạng thái</w:t>
+            </w:r>
+          </w:p>
+        </w:tc>
       </w:tr>
       <w:tr>
         <w:tc>
@@ -853,6 +876,28 @@
             </w:r>
           </w:p>
         </w:tc>
+        <w:tc>
+          <w:tcPr>
+            <w:tcW w:w="2369" w:type="dxa"/>
+          </w:tcPr>
+          <w:p>
+            <w:pPr>
+              <w:rPr>
+                <w:rFonts w:ascii="Arial" w:hAnsi="Arial" w:cs="Arial"/>
+                <w:sz w:val="26"/>
+                <w:szCs w:val="26"/>
+              </w:rPr>
+            </w:pPr>
+            <w:r>
+              <w:rPr>
+                <w:rFonts w:ascii="Arial" w:hAnsi="Arial" w:cs="Arial"/>
+                <w:sz w:val="26"/>
+                <w:szCs w:val="26"/>
+              </w:rPr>
+              <w:t>Hoàn thành</w:t>
+            </w:r>
+          </w:p>
+        </w:tc>
       </w:tr>
       <w:tr>
         <w:tc>
@@ -944,6 +989,28 @@
             </w:r>
           </w:p>
         </w:tc>
+        <w:tc>
+          <w:tcPr>
+            <w:tcW w:w="2369" w:type="dxa"/>
+          </w:tcPr>
+          <w:p>
+            <w:pPr>
+              <w:rPr>
+                <w:rFonts w:ascii="Arial" w:hAnsi="Arial" w:cs="Arial"/>
+                <w:sz w:val="26"/>
+                <w:szCs w:val="26"/>
+              </w:rPr>
+            </w:pPr>
+            <w:r>
+              <w:rPr>
+                <w:rFonts w:ascii="Arial" w:hAnsi="Arial" w:cs="Arial"/>
+                <w:sz w:val="26"/>
+                <w:szCs w:val="26"/>
+              </w:rPr>
+              <w:t>Hoàn thành</w:t>
+            </w:r>
+          </w:p>
+        </w:tc>
       </w:tr>
       <w:tr>
         <w:tc>
@@ -1035,6 +1102,28 @@
             </w:r>
           </w:p>
         </w:tc>
+        <w:tc>
+          <w:tcPr>
+            <w:tcW w:w="2369" w:type="dxa"/>
+          </w:tcPr>
+          <w:p>
+            <w:pPr>
+              <w:rPr>
+                <w:rFonts w:ascii="Arial" w:hAnsi="Arial" w:cs="Arial"/>
+                <w:sz w:val="26"/>
+                <w:szCs w:val="26"/>
+              </w:rPr>
+            </w:pPr>
+            <w:r>
+              <w:rPr>
+                <w:rFonts w:ascii="Arial" w:hAnsi="Arial" w:cs="Arial"/>
+                <w:sz w:val="26"/>
+                <w:szCs w:val="26"/>
+              </w:rPr>
+              <w:t>Hoàn thành</w:t>
+            </w:r>
+          </w:p>
+        </w:tc>
       </w:tr>
       <w:tr>
         <w:tc>
@@ -1124,6 +1213,30 @@
               </w:rPr>
               <w:t>Quản lý phòng ốc</w:t>
             </w:r>
+          </w:p>
+        </w:tc>
+        <w:tc>
+          <w:tcPr>
+            <w:tcW w:w="2369" w:type="dxa"/>
+          </w:tcPr>
+          <w:p>
+            <w:pPr>
+              <w:rPr>
+                <w:rFonts w:ascii="Arial" w:hAnsi="Arial" w:cs="Arial"/>
+                <w:sz w:val="26"/>
+                <w:szCs w:val="26"/>
+              </w:rPr>
+            </w:pPr>
+            <w:r>
+              <w:rPr>
+                <w:rFonts w:ascii="Arial" w:hAnsi="Arial" w:cs="Arial"/>
+                <w:sz w:val="26"/>
+                <w:szCs w:val="26"/>
+              </w:rPr>
+              <w:t>Hoàn thành</w:t>
+            </w:r>
+            <w:bookmarkStart w:id="0" w:name="_GoBack"/>
+            <w:bookmarkEnd w:id="0"/>
           </w:p>
         </w:tc>
       </w:tr>
@@ -1295,8 +1408,59 @@
       </w:r>
     </w:p>
     <w:p>
-      <w:bookmarkStart w:id="0" w:name="_GoBack"/>
-      <w:bookmarkEnd w:id="0"/>
+      <w:r>
+        <w:rPr>
+          <w:noProof/>
+        </w:rPr>
+        <w:drawing>
+          <wp:inline distT="0" distB="0" distL="0" distR="0">
+            <wp:extent cx="4965265" cy="7781925"/>
+            <wp:effectExtent l="0" t="0" r="6985" b="0"/>
+            <wp:docPr id="4" name="Hình ảnh 4" descr="C:\Users\tinh\AppData\Local\Microsoft\Windows\INetCache\Content.Word\Quản lý phòng ốc.png"/>
+            <wp:cNvGraphicFramePr>
+              <a:graphicFrameLocks xmlns:a="http://schemas.openxmlformats.org/drawingml/2006/main" noChangeAspect="1"/>
+            </wp:cNvGraphicFramePr>
+            <a:graphic xmlns:a="http://schemas.openxmlformats.org/drawingml/2006/main">
+              <a:graphicData uri="http://schemas.openxmlformats.org/drawingml/2006/picture">
+                <pic:pic xmlns:pic="http://schemas.openxmlformats.org/drawingml/2006/picture">
+                  <pic:nvPicPr>
+                    <pic:cNvPr id="0" name="Picture 1" descr="C:\Users\tinh\AppData\Local\Microsoft\Windows\INetCache\Content.Word\Quản lý phòng ốc.png"/>
+                    <pic:cNvPicPr>
+                      <a:picLocks noChangeAspect="1" noChangeArrowheads="1"/>
+                    </pic:cNvPicPr>
+                  </pic:nvPicPr>
+                  <pic:blipFill>
+                    <a:blip r:embed="rId13" cstate="print">
+                      <a:extLst>
+                        <a:ext uri="{28A0092B-C50C-407E-A947-70E740481C1C}">
+                          <a14:useLocalDpi xmlns:a14="http://schemas.microsoft.com/office/drawing/2010/main" val="0"/>
+                        </a:ext>
+                      </a:extLst>
+                    </a:blip>
+                    <a:srcRect/>
+                    <a:stretch>
+                      <a:fillRect/>
+                    </a:stretch>
+                  </pic:blipFill>
+                  <pic:spPr bwMode="auto">
+                    <a:xfrm>
+                      <a:off x="0" y="0"/>
+                      <a:ext cx="4965963" cy="7783019"/>
+                    </a:xfrm>
+                    <a:prstGeom prst="rect">
+                      <a:avLst/>
+                    </a:prstGeom>
+                    <a:noFill/>
+                    <a:ln>
+                      <a:noFill/>
+                    </a:ln>
+                  </pic:spPr>
+                </pic:pic>
+              </a:graphicData>
+            </a:graphic>
+          </wp:inline>
+        </w:drawing>
+      </w:r>
     </w:p>
     <w:p>
       <w:pPr>
@@ -1334,7 +1498,7 @@
                     </pic:cNvPicPr>
                   </pic:nvPicPr>
                   <pic:blipFill>
-                    <a:blip r:embed="rId13">
+                    <a:blip r:embed="rId14">
                       <a:extLst>
                         <a:ext uri="{28A0092B-C50C-407E-A947-70E740481C1C}">
                           <a14:useLocalDpi xmlns:a14="http://schemas.microsoft.com/office/drawing/2010/main" val="0"/>

</xml_diff>